<commit_message>
Fixed spacing between dropdown buttons in mainmenu when some buttons are disabled by the acl. Changed some log messages to more clearly show what happend. Removed unnessary enter in template.
</commit_message>
<xml_diff>
--- a/Applicatie Risicoanalyse/Resources/Word2013/RiskAssessmentIndexPageTemplate.docx
+++ b/Applicatie Risicoanalyse/Resources/Word2013/RiskAssessmentIndexPageTemplate.docx
@@ -1,9 +1,7 @@
 
 <file path=word/document.xml><?xml version="1.0" encoding="utf-8"?>
-<w:document xmlns:wpc="http://schemas.microsoft.com/office/word/2010/wordprocessingCanvas" xmlns:cx="http://schemas.microsoft.com/office/drawing/2014/chartex" xmlns:cx1="http://schemas.microsoft.com/office/drawing/2015/9/8/chartex" xmlns:cx2="http://schemas.microsoft.com/office/drawing/2015/10/21/chartex" xmlns:mc="http://schemas.openxmlformats.org/markup-compatibility/2006" xmlns:o="urn:schemas-microsoft-com:office:office" xmlns:r="http://schemas.openxmlformats.org/officeDocument/2006/relationships" xmlns:m="http://schemas.openxmlformats.org/officeDocument/2006/math" xmlns:v="urn:schemas-microsoft-com:vml" xmlns:wp14="http://schemas.microsoft.com/office/word/2010/wordprocessingDrawing" xmlns:wp="http://schemas.openxmlformats.org/drawingml/2006/wordprocessingDrawing" xmlns:w10="urn:schemas-microsoft-com:office:word" xmlns:w="http://schemas.openxmlformats.org/wordprocessingml/2006/main" xmlns:w14="http://schemas.microsoft.com/office/word/2010/wordml" xmlns:w15="http://schemas.microsoft.com/office/word/2012/wordml" xmlns:w16se="http://schemas.microsoft.com/office/word/2015/wordml/symex" xmlns:wpg="http://schemas.microsoft.com/office/word/2010/wordprocessingGroup" xmlns:wpi="http://schemas.microsoft.com/office/word/2010/wordprocessingInk" xmlns:wne="http://schemas.microsoft.com/office/word/2006/wordml" xmlns:wps="http://schemas.microsoft.com/office/word/2010/wordprocessingShape" mc:Ignorable="w14 w15 w16se wp14">
+<w:document xmlns:wpc="http://schemas.microsoft.com/office/word/2010/wordprocessingCanvas" xmlns:cx="http://schemas.microsoft.com/office/drawing/2014/chartex" xmlns:cx1="http://schemas.microsoft.com/office/drawing/2015/9/8/chartex" xmlns:cx2="http://schemas.microsoft.com/office/drawing/2015/10/21/chartex" xmlns:cx3="http://schemas.microsoft.com/office/drawing/2016/5/9/chartex" xmlns:cx4="http://schemas.microsoft.com/office/drawing/2016/5/10/chartex" xmlns:cx5="http://schemas.microsoft.com/office/drawing/2016/5/11/chartex" xmlns:cx6="http://schemas.microsoft.com/office/drawing/2016/5/12/chartex" xmlns:cx7="http://schemas.microsoft.com/office/drawing/2016/5/13/chartex" xmlns:cx8="http://schemas.microsoft.com/office/drawing/2016/5/14/chartex" xmlns:mc="http://schemas.openxmlformats.org/markup-compatibility/2006" xmlns:aink="http://schemas.microsoft.com/office/drawing/2016/ink" xmlns:am3d="http://schemas.microsoft.com/office/drawing/2017/model3d" xmlns:o="urn:schemas-microsoft-com:office:office" xmlns:r="http://schemas.openxmlformats.org/officeDocument/2006/relationships" xmlns:m="http://schemas.openxmlformats.org/officeDocument/2006/math" xmlns:v="urn:schemas-microsoft-com:vml" xmlns:wp14="http://schemas.microsoft.com/office/word/2010/wordprocessingDrawing" xmlns:wp="http://schemas.openxmlformats.org/drawingml/2006/wordprocessingDrawing" xmlns:w10="urn:schemas-microsoft-com:office:word" xmlns:w="http://schemas.openxmlformats.org/wordprocessingml/2006/main" xmlns:w14="http://schemas.microsoft.com/office/word/2010/wordml" xmlns:w15="http://schemas.microsoft.com/office/word/2012/wordml" xmlns:w16se="http://schemas.microsoft.com/office/word/2015/wordml/symex" xmlns:wpg="http://schemas.microsoft.com/office/word/2010/wordprocessingGroup" xmlns:wpi="http://schemas.microsoft.com/office/word/2010/wordprocessingInk" xmlns:wne="http://schemas.microsoft.com/office/word/2006/wordml" xmlns:wps="http://schemas.microsoft.com/office/word/2010/wordprocessingShape" mc:Ignorable="w14 w15 w16se wp14">
   <w:body>
-    <w:bookmarkStart w:id="0" w:name="_GoBack"/>
-    <w:bookmarkEnd w:id="0"/>
     <w:p>
       <w:pPr>
         <w:pStyle w:val="Koptekst"/>
@@ -187,17 +185,6 @@
         <w:t>MachineInfo&gt;</w:t>
       </w:r>
     </w:p>
-    <w:p>
-      <w:pPr>
-        <w:spacing w:after="0"/>
-        <w:ind w:right="-1871"/>
-        <w:rPr>
-          <w:rFonts w:ascii="Gotham Light" w:hAnsi="Gotham Light"/>
-          <w:color w:val="FF0000"/>
-          <w:lang w:val="en-GB"/>
-        </w:rPr>
-      </w:pPr>
-    </w:p>
     <w:tbl>
       <w:tblPr>
         <w:tblStyle w:val="Tabelraster"/>
@@ -231,6 +218,8 @@
                 <w:lang w:val="en-GB"/>
               </w:rPr>
             </w:pPr>
+            <w:bookmarkStart w:id="0" w:name="_GoBack"/>
+            <w:bookmarkEnd w:id="0"/>
           </w:p>
         </w:tc>
       </w:tr>
@@ -456,7 +445,7 @@
 </file>
 
 <file path=word/endnotes.xml><?xml version="1.0" encoding="utf-8"?>
-<w:endnotes xmlns:wpc="http://schemas.microsoft.com/office/word/2010/wordprocessingCanvas" xmlns:cx="http://schemas.microsoft.com/office/drawing/2014/chartex" xmlns:cx1="http://schemas.microsoft.com/office/drawing/2015/9/8/chartex" xmlns:cx2="http://schemas.microsoft.com/office/drawing/2015/10/21/chartex" xmlns:mc="http://schemas.openxmlformats.org/markup-compatibility/2006" xmlns:o="urn:schemas-microsoft-com:office:office" xmlns:r="http://schemas.openxmlformats.org/officeDocument/2006/relationships" xmlns:m="http://schemas.openxmlformats.org/officeDocument/2006/math" xmlns:v="urn:schemas-microsoft-com:vml" xmlns:wp14="http://schemas.microsoft.com/office/word/2010/wordprocessingDrawing" xmlns:wp="http://schemas.openxmlformats.org/drawingml/2006/wordprocessingDrawing" xmlns:w10="urn:schemas-microsoft-com:office:word" xmlns:w="http://schemas.openxmlformats.org/wordprocessingml/2006/main" xmlns:w14="http://schemas.microsoft.com/office/word/2010/wordml" xmlns:w15="http://schemas.microsoft.com/office/word/2012/wordml" xmlns:w16se="http://schemas.microsoft.com/office/word/2015/wordml/symex" xmlns:wpg="http://schemas.microsoft.com/office/word/2010/wordprocessingGroup" xmlns:wpi="http://schemas.microsoft.com/office/word/2010/wordprocessingInk" xmlns:wne="http://schemas.microsoft.com/office/word/2006/wordml" xmlns:wps="http://schemas.microsoft.com/office/word/2010/wordprocessingShape" mc:Ignorable="w14 w15 w16se wp14">
+<w:endnotes xmlns:wpc="http://schemas.microsoft.com/office/word/2010/wordprocessingCanvas" xmlns:cx="http://schemas.microsoft.com/office/drawing/2014/chartex" xmlns:cx1="http://schemas.microsoft.com/office/drawing/2015/9/8/chartex" xmlns:cx2="http://schemas.microsoft.com/office/drawing/2015/10/21/chartex" xmlns:cx3="http://schemas.microsoft.com/office/drawing/2016/5/9/chartex" xmlns:cx4="http://schemas.microsoft.com/office/drawing/2016/5/10/chartex" xmlns:cx5="http://schemas.microsoft.com/office/drawing/2016/5/11/chartex" xmlns:cx6="http://schemas.microsoft.com/office/drawing/2016/5/12/chartex" xmlns:cx7="http://schemas.microsoft.com/office/drawing/2016/5/13/chartex" xmlns:cx8="http://schemas.microsoft.com/office/drawing/2016/5/14/chartex" xmlns:mc="http://schemas.openxmlformats.org/markup-compatibility/2006" xmlns:aink="http://schemas.microsoft.com/office/drawing/2016/ink" xmlns:am3d="http://schemas.microsoft.com/office/drawing/2017/model3d" xmlns:o="urn:schemas-microsoft-com:office:office" xmlns:r="http://schemas.openxmlformats.org/officeDocument/2006/relationships" xmlns:m="http://schemas.openxmlformats.org/officeDocument/2006/math" xmlns:v="urn:schemas-microsoft-com:vml" xmlns:wp14="http://schemas.microsoft.com/office/word/2010/wordprocessingDrawing" xmlns:wp="http://schemas.openxmlformats.org/drawingml/2006/wordprocessingDrawing" xmlns:w10="urn:schemas-microsoft-com:office:word" xmlns:w="http://schemas.openxmlformats.org/wordprocessingml/2006/main" xmlns:w14="http://schemas.microsoft.com/office/word/2010/wordml" xmlns:w15="http://schemas.microsoft.com/office/word/2012/wordml" xmlns:w16se="http://schemas.microsoft.com/office/word/2015/wordml/symex" xmlns:wpg="http://schemas.microsoft.com/office/word/2010/wordprocessingGroup" xmlns:wpi="http://schemas.microsoft.com/office/word/2010/wordprocessingInk" xmlns:wne="http://schemas.microsoft.com/office/word/2006/wordml" xmlns:wps="http://schemas.microsoft.com/office/word/2010/wordprocessingShape" mc:Ignorable="w14 w15 w16se wp14">
   <w:endnote w:type="separator" w:id="-1">
     <w:p>
       <w:pPr>
@@ -481,7 +470,7 @@
 </file>
 
 <file path=word/footnotes.xml><?xml version="1.0" encoding="utf-8"?>
-<w:footnotes xmlns:wpc="http://schemas.microsoft.com/office/word/2010/wordprocessingCanvas" xmlns:cx="http://schemas.microsoft.com/office/drawing/2014/chartex" xmlns:cx1="http://schemas.microsoft.com/office/drawing/2015/9/8/chartex" xmlns:cx2="http://schemas.microsoft.com/office/drawing/2015/10/21/chartex" xmlns:mc="http://schemas.openxmlformats.org/markup-compatibility/2006" xmlns:o="urn:schemas-microsoft-com:office:office" xmlns:r="http://schemas.openxmlformats.org/officeDocument/2006/relationships" xmlns:m="http://schemas.openxmlformats.org/officeDocument/2006/math" xmlns:v="urn:schemas-microsoft-com:vml" xmlns:wp14="http://schemas.microsoft.com/office/word/2010/wordprocessingDrawing" xmlns:wp="http://schemas.openxmlformats.org/drawingml/2006/wordprocessingDrawing" xmlns:w10="urn:schemas-microsoft-com:office:word" xmlns:w="http://schemas.openxmlformats.org/wordprocessingml/2006/main" xmlns:w14="http://schemas.microsoft.com/office/word/2010/wordml" xmlns:w15="http://schemas.microsoft.com/office/word/2012/wordml" xmlns:w16se="http://schemas.microsoft.com/office/word/2015/wordml/symex" xmlns:wpg="http://schemas.microsoft.com/office/word/2010/wordprocessingGroup" xmlns:wpi="http://schemas.microsoft.com/office/word/2010/wordprocessingInk" xmlns:wne="http://schemas.microsoft.com/office/word/2006/wordml" xmlns:wps="http://schemas.microsoft.com/office/word/2010/wordprocessingShape" mc:Ignorable="w14 w15 w16se wp14">
+<w:footnotes xmlns:wpc="http://schemas.microsoft.com/office/word/2010/wordprocessingCanvas" xmlns:cx="http://schemas.microsoft.com/office/drawing/2014/chartex" xmlns:cx1="http://schemas.microsoft.com/office/drawing/2015/9/8/chartex" xmlns:cx2="http://schemas.microsoft.com/office/drawing/2015/10/21/chartex" xmlns:cx3="http://schemas.microsoft.com/office/drawing/2016/5/9/chartex" xmlns:cx4="http://schemas.microsoft.com/office/drawing/2016/5/10/chartex" xmlns:cx5="http://schemas.microsoft.com/office/drawing/2016/5/11/chartex" xmlns:cx6="http://schemas.microsoft.com/office/drawing/2016/5/12/chartex" xmlns:cx7="http://schemas.microsoft.com/office/drawing/2016/5/13/chartex" xmlns:cx8="http://schemas.microsoft.com/office/drawing/2016/5/14/chartex" xmlns:mc="http://schemas.openxmlformats.org/markup-compatibility/2006" xmlns:aink="http://schemas.microsoft.com/office/drawing/2016/ink" xmlns:am3d="http://schemas.microsoft.com/office/drawing/2017/model3d" xmlns:o="urn:schemas-microsoft-com:office:office" xmlns:r="http://schemas.openxmlformats.org/officeDocument/2006/relationships" xmlns:m="http://schemas.openxmlformats.org/officeDocument/2006/math" xmlns:v="urn:schemas-microsoft-com:vml" xmlns:wp14="http://schemas.microsoft.com/office/word/2010/wordprocessingDrawing" xmlns:wp="http://schemas.openxmlformats.org/drawingml/2006/wordprocessingDrawing" xmlns:w10="urn:schemas-microsoft-com:office:word" xmlns:w="http://schemas.openxmlformats.org/wordprocessingml/2006/main" xmlns:w14="http://schemas.microsoft.com/office/word/2010/wordml" xmlns:w15="http://schemas.microsoft.com/office/word/2012/wordml" xmlns:w16se="http://schemas.microsoft.com/office/word/2015/wordml/symex" xmlns:wpg="http://schemas.microsoft.com/office/word/2010/wordprocessingGroup" xmlns:wpi="http://schemas.microsoft.com/office/word/2010/wordprocessingInk" xmlns:wne="http://schemas.microsoft.com/office/word/2006/wordml" xmlns:wps="http://schemas.microsoft.com/office/word/2010/wordprocessingShape" mc:Ignorable="w14 w15 w16se wp14">
   <w:footnote w:type="separator" w:id="-1">
     <w:p>
       <w:pPr>
@@ -522,7 +511,7 @@
       </w:pPr>
     </w:pPrDefault>
   </w:docDefaults>
-  <w:latentStyles w:defLockedState="0" w:defUIPriority="99" w:defSemiHidden="0" w:defUnhideWhenUsed="0" w:defQFormat="0" w:count="372">
+  <w:latentStyles w:defLockedState="0" w:defUIPriority="99" w:defSemiHidden="0" w:defUnhideWhenUsed="0" w:defQFormat="0" w:count="375">
     <w:lsdException w:name="Normal" w:uiPriority="0" w:qFormat="1"/>
     <w:lsdException w:name="heading 1" w:uiPriority="9" w:qFormat="1"/>
     <w:lsdException w:name="heading 2" w:semiHidden="1" w:uiPriority="9" w:unhideWhenUsed="1" w:qFormat="1"/>
@@ -628,7 +617,6 @@
     <w:lsdException w:name="HTML Sample" w:semiHidden="1" w:unhideWhenUsed="1"/>
     <w:lsdException w:name="HTML Typewriter" w:semiHidden="1" w:unhideWhenUsed="1"/>
     <w:lsdException w:name="HTML Variable" w:semiHidden="1" w:unhideWhenUsed="1"/>
-    <w:lsdException w:name="Normal Table" w:semiHidden="1" w:unhideWhenUsed="1"/>
     <w:lsdException w:name="annotation subject" w:semiHidden="1" w:unhideWhenUsed="1"/>
     <w:lsdException w:name="No List" w:semiHidden="1" w:unhideWhenUsed="1"/>
     <w:lsdException w:name="Outline List 1" w:semiHidden="1" w:unhideWhenUsed="1"/>
@@ -673,7 +661,6 @@
     <w:lsdException w:name="Table Professional" w:semiHidden="1" w:unhideWhenUsed="1"/>
     <w:lsdException w:name="Table Subtle 1" w:semiHidden="1" w:unhideWhenUsed="1"/>
     <w:lsdException w:name="Table Subtle 2" w:semiHidden="1" w:unhideWhenUsed="1"/>
-    <w:lsdException w:name="Table Web 1" w:semiHidden="1" w:unhideWhenUsed="1"/>
     <w:lsdException w:name="Table Web 2" w:semiHidden="1" w:unhideWhenUsed="1"/>
     <w:lsdException w:name="Table Web 3" w:semiHidden="1" w:unhideWhenUsed="1"/>
     <w:lsdException w:name="Balloon Text" w:semiHidden="1" w:unhideWhenUsed="1"/>
@@ -895,6 +882,9 @@
     <w:lsdException w:name="List Table 6 Colorful Accent 6" w:uiPriority="51"/>
     <w:lsdException w:name="List Table 7 Colorful Accent 6" w:uiPriority="52"/>
     <w:lsdException w:name="Mention" w:semiHidden="1" w:unhideWhenUsed="1"/>
+    <w:lsdException w:name="Smart Hyperlink" w:semiHidden="1" w:unhideWhenUsed="1"/>
+    <w:lsdException w:name="Hashtag" w:semiHidden="1" w:unhideWhenUsed="1"/>
+    <w:lsdException w:name="Unresolved Mention" w:semiHidden="1" w:unhideWhenUsed="1"/>
   </w:latentStyles>
   <w:style w:type="paragraph" w:default="1" w:styleId="Standaard">
     <w:name w:val="Normal"/>
@@ -1388,7 +1378,7 @@
 </file>
 
 <file path=customXml/itemProps1.xml><?xml version="1.0" encoding="utf-8"?>
-<ds:datastoreItem xmlns:ds="http://schemas.openxmlformats.org/officeDocument/2006/customXml" ds:itemID="{5C0D32BD-486D-47C0-AB12-EDCBFB394128}">
+<ds:datastoreItem xmlns:ds="http://schemas.openxmlformats.org/officeDocument/2006/customXml" ds:itemID="{20EDEF9A-3AD1-4716-AB3C-47E2C2D6BC88}">
   <ds:schemaRefs>
     <ds:schemaRef ds:uri="http://schemas.openxmlformats.org/officeDocument/2006/bibliography"/>
   </ds:schemaRefs>

</xml_diff>